<commit_message>
fixed typos in lab9 skeletal notes
</commit_message>
<xml_diff>
--- a/files/Lab9Notes.docx
+++ b/files/Lab9Notes.docx
@@ -772,14 +772,13 @@
           <w:szCs w:val="20"/>
         </w:rPr>
       </w:pPr>
-      <w:proofErr w:type="gramStart"/>
-      <w:r>
-        <w:rPr>
-          <w:rFonts w:ascii="Avenir Next" w:hAnsi="Avenir Next"/>
-          <w:sz w:val="20"/>
-          <w:szCs w:val="20"/>
-        </w:rPr>
-        <w:t xml:space="preserve">Many </w:t>
+      <w:r>
+        <w:rPr>
+          <w:rFonts w:ascii="Avenir Next" w:hAnsi="Avenir Next"/>
+          <w:sz w:val="20"/>
+          <w:szCs w:val="20"/>
+        </w:rPr>
+        <w:t>Many Python</w:t>
       </w:r>
       <w:r>
         <w:rPr>
@@ -795,9 +794,8 @@
           <w:sz w:val="20"/>
           <w:szCs w:val="20"/>
         </w:rPr>
-        <w:t>Python</w:t>
-      </w:r>
-      <w:proofErr w:type="gramEnd"/>
+        <w:t>packages</w:t>
+      </w:r>
       <w:r>
         <w:rPr>
           <w:rFonts w:ascii="Avenir Next" w:hAnsi="Avenir Next"/>
@@ -812,7 +810,15 @@
           <w:sz w:val="20"/>
           <w:szCs w:val="20"/>
         </w:rPr>
-        <w:t>packages</w:t>
+        <w:t>work together</w:t>
+      </w:r>
+      <w:r>
+        <w:rPr>
+          <w:rFonts w:ascii="Avenir Next" w:hAnsi="Avenir Next"/>
+          <w:sz w:val="20"/>
+          <w:szCs w:val="20"/>
+        </w:rPr>
+        <w:t xml:space="preserve">. </w:t>
       </w:r>
       <w:r>
         <w:rPr>
@@ -828,31 +834,23 @@
           <w:sz w:val="20"/>
           <w:szCs w:val="20"/>
         </w:rPr>
-        <w:t>work together</w:t>
-      </w:r>
-      <w:r>
-        <w:rPr>
-          <w:rFonts w:ascii="Avenir Next" w:hAnsi="Avenir Next"/>
-          <w:sz w:val="20"/>
-          <w:szCs w:val="20"/>
-        </w:rPr>
-        <w:t xml:space="preserve">. </w:t>
-      </w:r>
-      <w:r>
-        <w:rPr>
-          <w:rFonts w:ascii="Avenir Next" w:hAnsi="Avenir Next"/>
-          <w:sz w:val="20"/>
-          <w:szCs w:val="20"/>
-        </w:rPr>
-        <w:t xml:space="preserve"> </w:t>
-      </w:r>
-      <w:r>
-        <w:rPr>
-          <w:rFonts w:ascii="Avenir Next" w:hAnsi="Avenir Next"/>
-          <w:sz w:val="20"/>
-          <w:szCs w:val="20"/>
-        </w:rPr>
-        <w:t>In this lab you wrote programs that used both</w:t>
+        <w:t xml:space="preserve">In </w:t>
+      </w:r>
+      <w:r>
+        <w:rPr>
+          <w:rFonts w:ascii="Avenir Next" w:hAnsi="Avenir Next"/>
+          <w:sz w:val="20"/>
+          <w:szCs w:val="20"/>
+        </w:rPr>
+        <w:t>previous labs</w:t>
+      </w:r>
+      <w:r>
+        <w:rPr>
+          <w:rFonts w:ascii="Avenir Next" w:hAnsi="Avenir Next"/>
+          <w:sz w:val="20"/>
+          <w:szCs w:val="20"/>
+        </w:rPr>
+        <w:t xml:space="preserve"> you wrote programs that used both</w:t>
       </w:r>
       <w:r>
         <w:rPr>
@@ -866,7 +864,7 @@
       <w:proofErr w:type="gramStart"/>
       <w:r>
         <w:rPr>
-          <w:rFonts w:ascii="Avenir Next" w:hAnsi="Avenir Next"/>
+          <w:rFonts w:ascii="Courier New" w:hAnsi="Courier New" w:cs="Courier New"/>
           <w:sz w:val="20"/>
           <w:szCs w:val="20"/>
         </w:rPr>
@@ -880,7 +878,15 @@
           <w:sz w:val="20"/>
           <w:szCs w:val="20"/>
         </w:rPr>
-        <w:t xml:space="preserve"> and pandas</w:t>
+        <w:t xml:space="preserve"> and </w:t>
+      </w:r>
+      <w:r>
+        <w:rPr>
+          <w:rFonts w:ascii="Courier New" w:hAnsi="Courier New" w:cs="Courier New"/>
+          <w:sz w:val="20"/>
+          <w:szCs w:val="20"/>
+        </w:rPr>
+        <w:t>pandas</w:t>
       </w:r>
       <w:r>
         <w:rPr>
@@ -892,7 +898,7 @@
       </w:r>
       <w:r>
         <w:rPr>
-          <w:rFonts w:ascii="Avenir Next" w:hAnsi="Avenir Next"/>
+          <w:rFonts w:ascii="Courier New" w:hAnsi="Courier New" w:cs="Courier New"/>
           <w:sz w:val="20"/>
           <w:szCs w:val="20"/>
         </w:rPr>
@@ -909,7 +915,7 @@
       <w:proofErr w:type="spellStart"/>
       <w:r>
         <w:rPr>
-          <w:rFonts w:ascii="Avenir Next" w:hAnsi="Avenir Next"/>
+          <w:rFonts w:ascii="Courier New" w:hAnsi="Courier New" w:cs="Courier New"/>
           <w:sz w:val="20"/>
           <w:szCs w:val="20"/>
         </w:rPr>
@@ -926,7 +932,7 @@
       </w:r>
       <w:r>
         <w:rPr>
-          <w:rFonts w:ascii="Avenir Next" w:hAnsi="Avenir Next"/>
+          <w:rFonts w:ascii="Courier New" w:hAnsi="Courier New" w:cs="Courier New"/>
           <w:sz w:val="20"/>
           <w:szCs w:val="20"/>
         </w:rPr>
@@ -934,16 +940,24 @@
       </w:r>
       <w:r>
         <w:rPr>
-          <w:rFonts w:ascii="Avenir Next" w:hAnsi="Avenir Next"/>
-          <w:sz w:val="20"/>
-          <w:szCs w:val="20"/>
-        </w:rPr>
-        <w:t xml:space="preserve"> functions you used? Which are the </w:t>
+          <w:rFonts w:ascii="Courier New" w:hAnsi="Courier New" w:cs="Courier New"/>
+          <w:sz w:val="20"/>
+          <w:szCs w:val="20"/>
+        </w:rPr>
+        <w:t xml:space="preserve"> functions</w:t>
+      </w:r>
+      <w:r>
+        <w:rPr>
+          <w:rFonts w:ascii="Avenir Next" w:hAnsi="Avenir Next"/>
+          <w:sz w:val="20"/>
+          <w:szCs w:val="20"/>
+        </w:rPr>
+        <w:t xml:space="preserve"> you used? Which are the </w:t>
       </w:r>
       <w:proofErr w:type="spellStart"/>
       <w:r>
         <w:rPr>
-          <w:rFonts w:ascii="Avenir Next" w:hAnsi="Avenir Next"/>
+          <w:rFonts w:ascii="Courier New" w:hAnsi="Courier New" w:cs="Courier New"/>
           <w:sz w:val="20"/>
           <w:szCs w:val="20"/>
         </w:rPr>
@@ -952,11 +966,35 @@
       <w:proofErr w:type="spellEnd"/>
       <w:r>
         <w:rPr>
-          <w:rFonts w:ascii="Avenir Next" w:hAnsi="Avenir Next"/>
-          <w:sz w:val="20"/>
-          <w:szCs w:val="20"/>
-        </w:rPr>
-        <w:t xml:space="preserve"> functions you used? How do </w:t>
+          <w:rFonts w:ascii="Courier New" w:hAnsi="Courier New" w:cs="Courier New"/>
+          <w:sz w:val="20"/>
+          <w:szCs w:val="20"/>
+        </w:rPr>
+        <w:t xml:space="preserve"> functions</w:t>
+      </w:r>
+      <w:r>
+        <w:rPr>
+          <w:rFonts w:ascii="Avenir Next" w:hAnsi="Avenir Next"/>
+          <w:sz w:val="20"/>
+          <w:szCs w:val="20"/>
+        </w:rPr>
+        <w:t xml:space="preserve"> you used? How </w:t>
+      </w:r>
+      <w:r>
+        <w:rPr>
+          <w:rFonts w:ascii="Avenir Next" w:hAnsi="Avenir Next"/>
+          <w:sz w:val="20"/>
+          <w:szCs w:val="20"/>
+        </w:rPr>
+        <w:t>did</w:t>
+      </w:r>
+      <w:r>
+        <w:rPr>
+          <w:rFonts w:ascii="Avenir Next" w:hAnsi="Avenir Next"/>
+          <w:sz w:val="20"/>
+          <w:szCs w:val="20"/>
+        </w:rPr>
+        <w:t xml:space="preserve"> </w:t>
       </w:r>
       <w:proofErr w:type="gramStart"/>
       <w:r>
@@ -975,6 +1013,96 @@
           <w:szCs w:val="20"/>
         </w:rPr>
         <w:t xml:space="preserve"> together?</w:t>
+      </w:r>
+      <w:r>
+        <w:rPr>
+          <w:rFonts w:ascii="Avenir Next" w:hAnsi="Avenir Next"/>
+          <w:sz w:val="20"/>
+          <w:szCs w:val="20"/>
+        </w:rPr>
+        <w:t xml:space="preserve"> In today’s lab you used </w:t>
+      </w:r>
+      <w:r>
+        <w:rPr>
+          <w:rFonts w:ascii="Courier New" w:hAnsi="Courier New" w:cs="Courier New"/>
+          <w:sz w:val="20"/>
+          <w:szCs w:val="20"/>
+        </w:rPr>
+        <w:t>pandas</w:t>
+      </w:r>
+      <w:r>
+        <w:rPr>
+          <w:rFonts w:ascii="Avenir Next" w:hAnsi="Avenir Next"/>
+          <w:sz w:val="20"/>
+          <w:szCs w:val="20"/>
+        </w:rPr>
+        <w:t xml:space="preserve"> with </w:t>
+      </w:r>
+      <w:r>
+        <w:rPr>
+          <w:rFonts w:ascii="Courier New" w:hAnsi="Courier New" w:cs="Courier New"/>
+          <w:sz w:val="20"/>
+          <w:szCs w:val="20"/>
+        </w:rPr>
+        <w:t>folium</w:t>
+      </w:r>
+      <w:r>
+        <w:rPr>
+          <w:rFonts w:ascii="Avenir Next" w:hAnsi="Avenir Next"/>
+          <w:sz w:val="20"/>
+          <w:szCs w:val="20"/>
+        </w:rPr>
+        <w:t xml:space="preserve">. What did you use </w:t>
+      </w:r>
+      <w:r>
+        <w:rPr>
+          <w:rFonts w:ascii="Courier New" w:hAnsi="Courier New" w:cs="Courier New"/>
+          <w:sz w:val="20"/>
+          <w:szCs w:val="20"/>
+        </w:rPr>
+        <w:t>pandas</w:t>
+      </w:r>
+      <w:r>
+        <w:rPr>
+          <w:rFonts w:ascii="Avenir Next" w:hAnsi="Avenir Next"/>
+          <w:sz w:val="20"/>
+          <w:szCs w:val="20"/>
+        </w:rPr>
+        <w:t xml:space="preserve"> for? What did you use </w:t>
+      </w:r>
+      <w:r>
+        <w:rPr>
+          <w:rFonts w:ascii="Courier New" w:hAnsi="Courier New" w:cs="Courier New"/>
+          <w:sz w:val="20"/>
+          <w:szCs w:val="20"/>
+        </w:rPr>
+        <w:t>folium</w:t>
+      </w:r>
+      <w:r>
+        <w:rPr>
+          <w:rFonts w:ascii="Avenir Next" w:hAnsi="Avenir Next"/>
+          <w:sz w:val="20"/>
+          <w:szCs w:val="20"/>
+        </w:rPr>
+        <w:t xml:space="preserve"> for? How did </w:t>
+      </w:r>
+      <w:proofErr w:type="gramStart"/>
+      <w:r>
+        <w:rPr>
+          <w:rFonts w:ascii="Avenir Next" w:hAnsi="Avenir Next"/>
+          <w:sz w:val="20"/>
+          <w:szCs w:val="20"/>
+        </w:rPr>
+        <w:t>these work</w:t>
+      </w:r>
+      <w:proofErr w:type="gramEnd"/>
+      <w:r>
+        <w:rPr>
+          <w:rFonts w:ascii="Avenir Next" w:hAnsi="Avenir Next"/>
+          <w:sz w:val="20"/>
+          <w:szCs w:val="20"/>
+        </w:rPr>
+        <w:t xml:space="preserve"> together? </w:t>
       </w:r>
       <w:r>
         <w:rPr>
@@ -1211,7 +1339,23 @@
           <w:sz w:val="20"/>
           <w:szCs w:val="20"/>
         </w:rPr>
-        <w:t xml:space="preserve"> that are easily to detect and fix from the error messages. You might also have a program that runs (does not produce any error messages) but it is not correct. These are called </w:t>
+        <w:t xml:space="preserve"> that are easy to detect and fix from the error messages. You might also have a program that runs (does not produce any error messages) but it is not correct</w:t>
+      </w:r>
+      <w:r>
+        <w:rPr>
+          <w:rFonts w:ascii="Avenir Next" w:hAnsi="Avenir Next"/>
+          <w:sz w:val="20"/>
+          <w:szCs w:val="20"/>
+        </w:rPr>
+        <w:t xml:space="preserve"> (does not exhibit the desired behavior)</w:t>
+      </w:r>
+      <w:r>
+        <w:rPr>
+          <w:rFonts w:ascii="Avenir Next" w:hAnsi="Avenir Next"/>
+          <w:sz w:val="20"/>
+          <w:szCs w:val="20"/>
+        </w:rPr>
+        <w:t xml:space="preserve">. These are called </w:t>
       </w:r>
       <w:r>
         <w:rPr>
@@ -1228,7 +1372,39 @@
           <w:sz w:val="20"/>
           <w:szCs w:val="20"/>
         </w:rPr>
-        <w:t>. Thing about the kinds of errors you might introduce in your programs, specifically:</w:t>
+        <w:t>. Thin</w:t>
+      </w:r>
+      <w:r>
+        <w:rPr>
+          <w:rFonts w:ascii="Avenir Next" w:hAnsi="Avenir Next"/>
+          <w:sz w:val="20"/>
+          <w:szCs w:val="20"/>
+        </w:rPr>
+        <w:t>k</w:t>
+      </w:r>
+      <w:r>
+        <w:rPr>
+          <w:rFonts w:ascii="Avenir Next" w:hAnsi="Avenir Next"/>
+          <w:sz w:val="20"/>
+          <w:szCs w:val="20"/>
+        </w:rPr>
+        <w:t xml:space="preserve"> about the kinds of </w:t>
+      </w:r>
+      <w:r>
+        <w:rPr>
+          <w:rFonts w:ascii="Avenir Next" w:hAnsi="Avenir Next"/>
+          <w:sz w:val="20"/>
+          <w:szCs w:val="20"/>
+        </w:rPr>
+        <w:t xml:space="preserve">logic </w:t>
+      </w:r>
+      <w:r>
+        <w:rPr>
+          <w:rFonts w:ascii="Avenir Next" w:hAnsi="Avenir Next"/>
+          <w:sz w:val="20"/>
+          <w:szCs w:val="20"/>
+        </w:rPr>
+        <w:t>errors you might introduce in your programs, specifically:</w:t>
       </w:r>
     </w:p>
     <w:p>
@@ -1251,7 +1427,23 @@
           <w:sz w:val="20"/>
           <w:szCs w:val="20"/>
         </w:rPr>
-        <w:t>What kind of errors might you produce with loops?</w:t>
+        <w:t xml:space="preserve">What kind of </w:t>
+      </w:r>
+      <w:r>
+        <w:rPr>
+          <w:rFonts w:ascii="Avenir Next" w:hAnsi="Avenir Next"/>
+          <w:sz w:val="20"/>
+          <w:szCs w:val="20"/>
+        </w:rPr>
+        <w:t xml:space="preserve">logic </w:t>
+      </w:r>
+      <w:r>
+        <w:rPr>
+          <w:rFonts w:ascii="Avenir Next" w:hAnsi="Avenir Next"/>
+          <w:sz w:val="20"/>
+          <w:szCs w:val="20"/>
+        </w:rPr>
+        <w:t>errors might you produce with loops?</w:t>
       </w:r>
     </w:p>
     <w:p>
@@ -1274,10 +1466,24 @@
           <w:sz w:val="20"/>
           <w:szCs w:val="20"/>
         </w:rPr>
-        <w:t>What kind of errors might you produce with conditional statements (if-statements)?</w:t>
-      </w:r>
-      <w:bookmarkStart w:id="0" w:name="_GoBack"/>
-      <w:bookmarkEnd w:id="0"/>
+        <w:t xml:space="preserve">What kind of </w:t>
+      </w:r>
+      <w:r>
+        <w:rPr>
+          <w:rFonts w:ascii="Avenir Next" w:hAnsi="Avenir Next"/>
+          <w:sz w:val="20"/>
+          <w:szCs w:val="20"/>
+        </w:rPr>
+        <w:t xml:space="preserve">logic </w:t>
+      </w:r>
+      <w:r>
+        <w:rPr>
+          <w:rFonts w:ascii="Avenir Next" w:hAnsi="Avenir Next"/>
+          <w:sz w:val="20"/>
+          <w:szCs w:val="20"/>
+        </w:rPr>
+        <w:t>errors might you produce with conditional statements (if-statements)?</w:t>
+      </w:r>
     </w:p>
     <w:p>
       <w:pPr>
@@ -1299,7 +1505,23 @@
           <w:sz w:val="20"/>
           <w:szCs w:val="20"/>
         </w:rPr>
-        <w:t>What kind of errors might you produce with input/output?</w:t>
+        <w:t xml:space="preserve">What kind of </w:t>
+      </w:r>
+      <w:r>
+        <w:rPr>
+          <w:rFonts w:ascii="Avenir Next" w:hAnsi="Avenir Next"/>
+          <w:sz w:val="20"/>
+          <w:szCs w:val="20"/>
+        </w:rPr>
+        <w:t xml:space="preserve">logic </w:t>
+      </w:r>
+      <w:r>
+        <w:rPr>
+          <w:rFonts w:ascii="Avenir Next" w:hAnsi="Avenir Next"/>
+          <w:sz w:val="20"/>
+          <w:szCs w:val="20"/>
+        </w:rPr>
+        <w:t>errors might you produce with input/output?</w:t>
       </w:r>
       <w:r>
         <w:rPr>
@@ -1406,40 +1628,8 @@
         </w:rPr>
         <w:br/>
       </w:r>
-      <w:r>
-        <w:rPr>
-          <w:rFonts w:ascii="Avenir Next" w:hAnsi="Avenir Next"/>
-          <w:sz w:val="20"/>
-          <w:szCs w:val="20"/>
-        </w:rPr>
-        <w:br/>
-      </w:r>
-      <w:r>
-        <w:rPr>
-          <w:rFonts w:ascii="Avenir Next" w:hAnsi="Avenir Next"/>
-          <w:sz w:val="20"/>
-          <w:szCs w:val="20"/>
-        </w:rPr>
-        <w:br/>
-      </w:r>
-      <w:r>
-        <w:rPr>
-          <w:rFonts w:ascii="Avenir Next" w:hAnsi="Avenir Next"/>
-          <w:sz w:val="20"/>
-          <w:szCs w:val="20"/>
-        </w:rPr>
-        <w:br/>
-      </w:r>
-    </w:p>
-    <w:p>
-      <w:pPr>
-        <w:rPr>
-          <w:rFonts w:ascii="Avenir Next" w:hAnsi="Avenir Next"/>
-          <w:b/>
-          <w:sz w:val="20"/>
-          <w:szCs w:val="20"/>
-        </w:rPr>
-      </w:pPr>
+      <w:bookmarkStart w:id="0" w:name="_GoBack"/>
+      <w:bookmarkEnd w:id="0"/>
     </w:p>
     <w:sectPr>
       <w:pgSz w:w="12240" w:h="15840"/>

</xml_diff>